<commit_message>
Llenado de plantilla de primera iteración
Se agregaron los tiempos tomados en las tareas correspondientes a cada integrante
</commit_message>
<xml_diff>
--- a/Artefactos/Descripciones de CU Alonso_V2.docx
+++ b/Artefactos/Descripciones de CU Alonso_V2.docx
@@ -955,8 +955,6 @@
               </w:rPr>
               <w:t xml:space="preserve"> y</w:t>
             </w:r>
-            <w:bookmarkStart w:id="0" w:name="_GoBack"/>
-            <w:bookmarkEnd w:id="0"/>
             <w:r>
               <w:rPr>
                 <w:rFonts w:ascii="Arial" w:hAnsi="Arial" w:cs="Arial"/>
@@ -2943,15 +2941,7 @@
                 <w:sz w:val="20"/>
                 <w:lang w:val="es-ES"/>
               </w:rPr>
-              <w:t xml:space="preserve"> Se inicializa el caso de uso </w:t>
-            </w:r>
-            <w:r>
-              <w:rPr>
-                <w:rFonts w:ascii="Arial" w:hAnsi="Arial" w:cs="Arial"/>
-                <w:sz w:val="20"/>
-                <w:lang w:val="es-ES"/>
-              </w:rPr>
-              <w:t>Visualizar historial de pagos</w:t>
+              <w:t xml:space="preserve"> Se inicializa el caso de uso Visualizar historial de pagos</w:t>
             </w:r>
           </w:p>
           <w:p>
@@ -4394,7 +4384,7 @@
                 <w:lang w:val="es-ES"/>
               </w:rPr>
             </w:pPr>
-            <w:bookmarkStart w:id="1" w:name="_Hlk507535643"/>
+            <w:bookmarkStart w:id="0" w:name="_Hlk507535643"/>
             <w:r>
               <w:rPr>
                 <w:rFonts w:ascii="Arial" w:hAnsi="Arial" w:cs="Arial"/>
@@ -4444,7 +4434,15 @@
                 <w:sz w:val="20"/>
                 <w:lang w:val="es-ES"/>
               </w:rPr>
-              <w:t>CU-10</w:t>
+              <w:t>CU-</w:t>
+            </w:r>
+            <w:r>
+              <w:rPr>
+                <w:rFonts w:ascii="Arial" w:hAnsi="Arial" w:cs="Arial"/>
+                <w:sz w:val="20"/>
+                <w:lang w:val="es-ES"/>
+              </w:rPr>
+              <w:t>20</w:t>
             </w:r>
           </w:p>
         </w:tc>
@@ -4515,6 +4513,14 @@
               </w:rPr>
               <w:t>Consultar notificaciones</w:t>
             </w:r>
+            <w:r>
+              <w:rPr>
+                <w:rFonts w:ascii="Arial" w:hAnsi="Arial" w:cs="Arial"/>
+                <w:sz w:val="20"/>
+                <w:lang w:val="es-ES"/>
+              </w:rPr>
+              <w:t xml:space="preserve"> maestro</w:t>
+            </w:r>
           </w:p>
         </w:tc>
       </w:tr>
@@ -4655,6 +4661,8 @@
             </w:r>
           </w:p>
         </w:tc>
+        <w:bookmarkStart w:id="1" w:name="_GoBack"/>
+        <w:bookmarkEnd w:id="1"/>
       </w:tr>
       <w:tr>
         <w:trPr>
@@ -5531,7 +5539,7 @@
           </w:p>
         </w:tc>
       </w:tr>
-      <w:bookmarkEnd w:id="1"/>
+      <w:bookmarkEnd w:id="0"/>
     </w:tbl>
     <w:p/>
     <w:p>
@@ -8116,6 +8124,14 @@
               </w:rPr>
               <w:t>CU-</w:t>
             </w:r>
+            <w:r>
+              <w:rPr>
+                <w:rFonts w:ascii="Arial" w:hAnsi="Arial" w:cs="Arial"/>
+                <w:sz w:val="20"/>
+                <w:lang w:val="es-ES"/>
+              </w:rPr>
+              <w:t>21</w:t>
+            </w:r>
           </w:p>
         </w:tc>
       </w:tr>
@@ -8560,31 +8576,7 @@
                 <w:sz w:val="20"/>
                 <w:lang w:val="es-ES"/>
               </w:rPr>
-              <w:t xml:space="preserve">registrar clientes en el sistema, con el fin de tener un mejor control de sus pagos de renta, así como </w:t>
-            </w:r>
-            <w:r>
-              <w:rPr>
-                <w:rFonts w:ascii="Arial" w:hAnsi="Arial" w:cs="Arial"/>
-                <w:sz w:val="20"/>
-                <w:lang w:val="es-ES"/>
-              </w:rPr>
-              <w:t xml:space="preserve">poder editar información personal del </w:t>
-            </w:r>
-            <w:r>
-              <w:rPr>
-                <w:rFonts w:ascii="Arial" w:hAnsi="Arial" w:cs="Arial"/>
-                <w:sz w:val="20"/>
-                <w:lang w:val="es-ES"/>
-              </w:rPr>
-              <w:t xml:space="preserve">cliente </w:t>
-            </w:r>
-            <w:r>
-              <w:rPr>
-                <w:rFonts w:ascii="Arial" w:hAnsi="Arial" w:cs="Arial"/>
-                <w:sz w:val="20"/>
-                <w:lang w:val="es-ES"/>
-              </w:rPr>
-              <w:t>para mantener su información actualizada.</w:t>
+              <w:t>registrar clientes en el sistema, con el fin de tener un mejor control de sus pagos de renta, así como poder editar información personal del cliente para mantener su información actualizada.</w:t>
             </w:r>
           </w:p>
         </w:tc>
@@ -8964,23 +8956,7 @@
                 <w:sz w:val="20"/>
                 <w:lang w:val="es-ES"/>
               </w:rPr>
-              <w:t xml:space="preserve">El director ingresa los datos obligatorios, los cuales son: nombre completo y teléfono. Además, de información opcional, tal como: foto y correo electrónico. Selecciona </w:t>
-            </w:r>
-            <w:r>
-              <w:rPr>
-                <w:rFonts w:ascii="Arial" w:hAnsi="Arial" w:cs="Arial"/>
-                <w:sz w:val="20"/>
-                <w:lang w:val="es-ES"/>
-              </w:rPr>
-              <w:t>registrar</w:t>
-            </w:r>
-            <w:r>
-              <w:rPr>
-                <w:rFonts w:ascii="Arial" w:hAnsi="Arial" w:cs="Arial"/>
-                <w:sz w:val="20"/>
-                <w:lang w:val="es-ES"/>
-              </w:rPr>
-              <w:t>.</w:t>
+              <w:t>El director ingresa los datos obligatorios, los cuales son: nombre completo y teléfono. Además, de información opcional, tal como: foto y correo electrónico. Selecciona registrar.</w:t>
             </w:r>
           </w:p>
           <w:p>
@@ -14871,7 +14847,7 @@
 </file>
 
 <file path=customXml/itemProps1.xml><?xml version="1.0" encoding="utf-8"?>
-<ds:datastoreItem xmlns:ds="http://schemas.openxmlformats.org/officeDocument/2006/customXml" ds:itemID="{955FD19E-0035-4555-BB3E-0ECB458BA16E}">
+<ds:datastoreItem xmlns:ds="http://schemas.openxmlformats.org/officeDocument/2006/customXml" ds:itemID="{5F813DAE-E791-43B6-8B26-7E0234B8B56A}">
   <ds:schemaRefs>
     <ds:schemaRef ds:uri="http://schemas.openxmlformats.org/officeDocument/2006/bibliography"/>
   </ds:schemaRefs>

</xml_diff>